<commit_message>
Ajuste el templo subterráneo.
</commit_message>
<xml_diff>
--- a/libros/los_jardines_rojos.docx
+++ b/libros/los_jardines_rojos.docx
@@ -1888,23 +1888,7 @@
                 <w:b/>
                 <w:noProof/>
               </w:rPr>
-              <w:t>LA DESAPA</w:t>
-            </w:r>
-            <w:r>
-              <w:rPr>
-                <w:rStyle w:val="Hipervnculo"/>
-                <w:b/>
-                <w:noProof/>
-              </w:rPr>
-              <w:t>R</w:t>
-            </w:r>
-            <w:r>
-              <w:rPr>
-                <w:rStyle w:val="Hipervnculo"/>
-                <w:b/>
-                <w:noProof/>
-              </w:rPr>
-              <w:t>ICIÓN DE AMANDA</w:t>
+              <w:t>LA DESAPARICIÓN DE AMANDA</w:t>
             </w:r>
             <w:r>
               <w:rPr>
@@ -2790,11 +2774,16 @@
       <w:pPr>
         <w:jc w:val="right"/>
       </w:pPr>
+      <w:proofErr w:type="spellStart"/>
       <w:r>
         <w:t>s</w:t>
       </w:r>
       <w:r>
-        <w:t xml:space="preserve">i en algunos años </w:t>
+        <w:t>i</w:t>
+      </w:r>
+      <w:proofErr w:type="spellEnd"/>
+      <w:r>
+        <w:t xml:space="preserve"> en algunos años </w:t>
       </w:r>
       <w:r>
         <w:t>todos seremos polvo de estrellas</w:t>
@@ -2886,7 +2875,15 @@
         </w:r>
       </w:smartTag>
       <w:r>
-        <w:t xml:space="preserve"> Von Humboldt. En ese momento la casa estaba en restauración, </w:t>
+        <w:t xml:space="preserve"> </w:t>
+      </w:r>
+      <w:proofErr w:type="spellStart"/>
+      <w:r>
+        <w:t>Von</w:t>
+      </w:r>
+      <w:proofErr w:type="spellEnd"/>
+      <w:r>
+        <w:t xml:space="preserve"> Humboldt. En ese momento la casa estaba en restauración, </w:t>
       </w:r>
       <w:r>
         <w:t>por lo</w:t>
@@ -2995,9 +2992,11 @@
       <w:r>
         <w:t>«</w:t>
       </w:r>
+      <w:proofErr w:type="spellStart"/>
       <w:r>
         <w:t>agora</w:t>
       </w:r>
+      <w:proofErr w:type="spellEnd"/>
       <w:r>
         <w:t>»</w:t>
       </w:r>
@@ -6171,7 +6170,15 @@
         <w:jc w:val="both"/>
       </w:pPr>
       <w:r>
-        <w:t>Esas palabras despertaron en mí una especial furia, y en mi interior crecieron la ruina y el caos, como si el mismísimo Érebo se extendiera en mi pecho, quemándolo de amargura y dolor. Estábamos solos, pues mis padres se habían ido a un viaje vacacional, y volverían en una semana y media. Cuando él me dijo eso estábamos en la sala, tumbados en el sofá a causa de nuestros estados. En esos momentos la memoria se me tornó difusa.</w:t>
+        <w:t xml:space="preserve">Esas palabras despertaron en mí una especial furia, y en mi interior crecieron la ruina y el caos, como si el mismísimo </w:t>
+      </w:r>
+      <w:proofErr w:type="spellStart"/>
+      <w:r>
+        <w:t>Érebo</w:t>
+      </w:r>
+      <w:proofErr w:type="spellEnd"/>
+      <w:r>
+        <w:t xml:space="preserve"> se extendiera en mi pecho, quemándolo de amargura y dolor. Estábamos solos, pues mis padres se habían ido a un viaje vacacional, y volverían en una semana y media. Cuando él me dijo eso estábamos en la sala, tumbados en el sofá a causa de nuestros estados. En esos momentos la memoria se me tornó difusa.</w:t>
       </w:r>
     </w:p>
     <w:p>
@@ -7175,7 +7182,15 @@
         <w:jc w:val="both"/>
       </w:pPr>
       <w:r>
-        <w:t>Pero la fantasía llegó con Bram Stoker y su gran obra Drácula. Podemos citar también a alguien más contemporáneo, como Anna Rice. Y así podría llenar hojas enteras sobre hermosas historias Vampíricas que</w:t>
+        <w:t xml:space="preserve">Pero la fantasía llegó con Bram </w:t>
+      </w:r>
+      <w:proofErr w:type="spellStart"/>
+      <w:r>
+        <w:t>Stoker</w:t>
+      </w:r>
+      <w:proofErr w:type="spellEnd"/>
+      <w:r>
+        <w:t xml:space="preserve"> y su gran obra Drácula. Podemos citar también a alguien más contemporáneo, como Anna Rice. Y así podría llenar hojas enteras sobre hermosas historias Vampíricas que</w:t>
       </w:r>
       <w:r>
         <w:t>,</w:t>
@@ -8078,12 +8093,28 @@
       <w:r>
         <w:t xml:space="preserve"> buen tiempo. Recuerdo que le recité un hermoso poema de Charles Baudelaire llamado </w:t>
       </w:r>
+      <w:proofErr w:type="spellStart"/>
       <w:r>
         <w:rPr>
           <w:i/>
         </w:rPr>
-        <w:t>Chanson d’Après-midi</w:t>
-      </w:r>
+        <w:t>Chanson</w:t>
+      </w:r>
+      <w:proofErr w:type="spellEnd"/>
+      <w:r>
+        <w:rPr>
+          <w:i/>
+        </w:rPr>
+        <w:t xml:space="preserve"> </w:t>
+      </w:r>
+      <w:proofErr w:type="spellStart"/>
+      <w:r>
+        <w:rPr>
+          <w:i/>
+        </w:rPr>
+        <w:t>d’Après-midi</w:t>
+      </w:r>
+      <w:proofErr w:type="spellEnd"/>
       <w:r>
         <w:t xml:space="preserve"> (Canción de </w:t>
       </w:r>
@@ -8416,6 +8447,7 @@
       <w:r>
         <w:t xml:space="preserve">Ahora bien, lo que más embellecía tal paraje era el color. Aunque había varias plantas fértiles y de un verdor brillante, en esos prados imperaba el color rojo. Había a mi izquierda y a mi derecha varios cuadrados repletos de </w:t>
       </w:r>
+      <w:proofErr w:type="spellStart"/>
       <w:r>
         <w:rPr>
           <w:bCs/>
@@ -8423,6 +8455,7 @@
         </w:rPr>
         <w:t>Anthuriums</w:t>
       </w:r>
+      <w:proofErr w:type="spellEnd"/>
       <w:r>
         <w:rPr>
           <w:bCs/>
@@ -8503,14 +8536,23 @@
         <w:rPr>
           <w:bCs/>
         </w:rPr>
-        <w:t>, semejante a Francesco Queirolo o a Nicola Salvi</w:t>
-      </w:r>
+        <w:t xml:space="preserve">, semejante a Francesco Queirolo o a Nicola </w:t>
+      </w:r>
+      <w:proofErr w:type="spellStart"/>
+      <w:r>
+        <w:rPr>
+          <w:bCs/>
+        </w:rPr>
+        <w:t>Salvi</w:t>
+      </w:r>
+      <w:proofErr w:type="spellEnd"/>
       <w:r>
         <w:rPr>
           <w:bCs/>
         </w:rPr>
         <w:t xml:space="preserve">. La estatua estaba bordeada de más flores rojas, de </w:t>
       </w:r>
+      <w:proofErr w:type="spellStart"/>
       <w:r>
         <w:t>C</w:t>
       </w:r>
@@ -8519,8 +8561,25 @@
           <w:bCs/>
           <w:i/>
         </w:rPr>
-        <w:t>attleyas Orquideas</w:t>
-      </w:r>
+        <w:t>attleyas</w:t>
+      </w:r>
+      <w:proofErr w:type="spellEnd"/>
+      <w:r>
+        <w:rPr>
+          <w:bCs/>
+          <w:i/>
+        </w:rPr>
+        <w:t xml:space="preserve"> </w:t>
+      </w:r>
+      <w:proofErr w:type="spellStart"/>
+      <w:r>
+        <w:rPr>
+          <w:bCs/>
+          <w:i/>
+        </w:rPr>
+        <w:t>Orquideas</w:t>
+      </w:r>
+      <w:proofErr w:type="spellEnd"/>
       <w:r>
         <w:rPr>
           <w:bCs/>
@@ -8547,15 +8606,39 @@
         <w:rPr>
           <w:bCs/>
         </w:rPr>
-        <w:t>Y desde allí noté que los bordes de los caminos enlosados estaban formados por rosas humedecidas por el rocío de la mañana. En las materas que pendían de los balcones había unas C</w:t>
+        <w:t xml:space="preserve">Y desde allí noté que los bordes de los caminos enlosados estaban formados por rosas humedecidas por el rocío de la mañana. En las materas que pendían de los balcones había unas </w:t>
+      </w:r>
+      <w:proofErr w:type="spellStart"/>
+      <w:r>
+        <w:rPr>
+          <w:bCs/>
+        </w:rPr>
+        <w:t>C</w:t>
       </w:r>
       <w:r>
         <w:rPr>
           <w:bCs/>
           <w:i/>
         </w:rPr>
-        <w:t>haenomeles Speciosas</w:t>
-      </w:r>
+        <w:t>haenomeles</w:t>
+      </w:r>
+      <w:proofErr w:type="spellEnd"/>
+      <w:r>
+        <w:rPr>
+          <w:bCs/>
+          <w:i/>
+        </w:rPr>
+        <w:t xml:space="preserve"> </w:t>
+      </w:r>
+      <w:proofErr w:type="spellStart"/>
+      <w:r>
+        <w:rPr>
+          <w:bCs/>
+          <w:i/>
+        </w:rPr>
+        <w:t>Speciosas</w:t>
+      </w:r>
+      <w:proofErr w:type="spellEnd"/>
       <w:r>
         <w:rPr>
           <w:bCs/>
@@ -9917,6 +10000,7 @@
         </w:rPr>
         <w:t xml:space="preserve">E inmediatamente lo hizo salieron de los balcones dos enormes perros de pelajes negros, de raza </w:t>
       </w:r>
+      <w:proofErr w:type="spellStart"/>
       <w:r>
         <w:rPr>
           <w:bCs/>
@@ -9935,6 +10019,7 @@
         </w:rPr>
         <w:t>n</w:t>
       </w:r>
+      <w:proofErr w:type="spellEnd"/>
       <w:r>
         <w:rPr>
           <w:bCs/>
@@ -9975,6 +10060,7 @@
         </w:rPr>
         <w:t xml:space="preserve">Y, por un momento me pareció ver por los ojos de los </w:t>
       </w:r>
+      <w:proofErr w:type="spellStart"/>
       <w:r>
         <w:rPr>
           <w:bCs/>
@@ -9993,6 +10079,7 @@
         </w:rPr>
         <w:t>n</w:t>
       </w:r>
+      <w:proofErr w:type="spellEnd"/>
       <w:r>
         <w:rPr>
           <w:bCs/>
@@ -10110,11 +10197,19 @@
       <w:r>
         <w:t xml:space="preserve"> para mí. Por eso, como dije al principio, evito mirar hacia abajo, hacia la hierba. No puedo salir de estos rojos jardines, pero intento a toda costa no toparme con una pintura que destrozaría mi alma. Deseo no ver mi imagen hinchada por el sol, con el vientre lleno de gusanos y exhalaciones, y exudando vapores que son mitigados por las fragancias de las flores. Si mal no me acuerdo esa imagen debe estar en el rincón a mi izquierda, donde crecen las </w:t>
       </w:r>
+      <w:proofErr w:type="spellStart"/>
       <w:r>
         <w:rPr>
           <w:i/>
         </w:rPr>
-        <w:t>Anthuriums.</w:t>
+        <w:t>Anthuriums</w:t>
+      </w:r>
+      <w:proofErr w:type="spellEnd"/>
+      <w:r>
+        <w:rPr>
+          <w:i/>
+        </w:rPr>
+        <w:t>.</w:t>
       </w:r>
       <w:r>
         <w:t xml:space="preserve"> ¡Allá debe estar la pintura del cadáver que ahora pende en el cuarto donde dormí antes!</w:t>
@@ -12601,8 +12696,8 @@
           <w:color w:val="auto"/>
         </w:rPr>
       </w:pPr>
-      <w:bookmarkStart w:id="12" w:name="_Hlk93851108"/>
-      <w:bookmarkStart w:id="13" w:name="_Toc138164923"/>
+      <w:bookmarkStart w:id="12" w:name="_Toc138164923"/>
+      <w:bookmarkStart w:id="13" w:name="_Hlk93851108"/>
       <w:r>
         <w:rPr>
           <w:b/>
@@ -12611,7 +12706,7 @@
         <w:lastRenderedPageBreak/>
         <w:t>MILENA</w:t>
       </w:r>
-      <w:bookmarkEnd w:id="13"/>
+      <w:bookmarkEnd w:id="12"/>
     </w:p>
     <w:p>
       <w:pPr>
@@ -14157,7 +14252,7 @@
         </w:rPr>
       </w:pPr>
       <w:bookmarkStart w:id="15" w:name="_Toc138164925"/>
-      <w:bookmarkEnd w:id="12"/>
+      <w:bookmarkEnd w:id="13"/>
       <w:r>
         <w:rPr>
           <w:b/>
@@ -15836,7 +15931,7 @@
         <w:jc w:val="both"/>
       </w:pPr>
       <w:r>
-        <w:t xml:space="preserve">-¿Hay alguien ahí? -pregunté con la voz entrecortada, pero no recibí respuesta. Entonces entrelacé las temblorosas manos y me arrodillé a rezar, esperando un milagro. Quizás lo del sacrificio humano sí era cierto, y yo estaba allí para alimentar a un demonio siniestro que rondaba por esa oscura cueva. Y, sin más, la tercera vela dejó de brillar. Las lágrimas se me salieron a causa del temor. Seguí rezando mientras me parecía más difícil respirar. Entonces tomé el palo como por acto reflejo, mientras escuchaba por tercera vez el mugido. Esta vez pude determinar de donde venía: Estaba a la derecha del altar, donde dos de las tres velas ya se habían apagado. Allí la oscuridad era impenetrable. Me acerqué lentamente al origen del sonido, con el palo a dos manos, al mismo tiempo que una cuarta vela se apagaba y dejaba casi todo en penumbras. </w:t>
+        <w:t xml:space="preserve">-¿Hay alguien ahí? -pregunté con la voz entrecortada, pero no recibí respuesta. Entonces entrelacé las temblorosas manos y me arrodillé a rezar, esperando un milagro. Quizás lo del sacrificio humano sí era cierto, y yo estaba allí para alimentar a un demonio siniestro que rondaba por esa oscura cueva. Y, sin más, la tercera vela dejó de brillar. Las lágrimas se me salieron a causa del temor. Seguí rezando mientras me parecía más difícil respirar. Entonces tomé el palo como por acto reflejo, mientras escuchaba por tercera vez el mugido. Esta vez pude determinar de donde venía: Estaba a la derecha del altar. Allí la oscuridad era impenetrable. Me acerqué lentamente al origen del sonido, con el palo a dos manos, al mismo tiempo que una cuarta vela se apagaba y dejaba casi todo en penumbras. </w:t>
       </w:r>
     </w:p>
     <w:p>
@@ -16184,8 +16279,8 @@
           <w:lang w:val="es-CO"/>
         </w:rPr>
       </w:pPr>
-      <w:bookmarkStart w:id="17" w:name="_Hlk106699048"/>
-      <w:bookmarkStart w:id="18" w:name="_Toc138164927"/>
+      <w:bookmarkStart w:id="17" w:name="_Toc138164927"/>
+      <w:bookmarkStart w:id="18" w:name="_Hlk106699048"/>
       <w:r>
         <w:rPr>
           <w:b/>
@@ -16195,7 +16290,7 @@
         <w:lastRenderedPageBreak/>
         <w:t>VERBOTEN</w:t>
       </w:r>
-      <w:bookmarkEnd w:id="18"/>
+      <w:bookmarkEnd w:id="17"/>
     </w:p>
     <w:p>
       <w:pPr>
@@ -16219,230 +16314,84 @@
         </w:rPr>
         <w:t>«</w:t>
       </w:r>
+      <w:proofErr w:type="spellStart"/>
       <w:r>
         <w:rPr>
           <w:i/>
           <w:iCs/>
         </w:rPr>
-        <w:t>Verbotene Katakomben</w:t>
-      </w:r>
-      <w:r>
-        <w:rPr>
-          <w:i/>
-        </w:rPr>
-        <w:t>»</w:t>
-      </w:r>
-      <w:r>
-        <w:t xml:space="preserve"> era el mismo día en que llegaba del viaje. No pude cuadrarla para otro día. Así que fuimos con Karl y Eva a las catacumbas apenas me bajé del avión.</w:t>
-      </w:r>
-    </w:p>
-    <w:p>
-      <w:pPr>
-        <w:jc w:val="both"/>
-      </w:pPr>
-    </w:p>
-    <w:p>
-      <w:pPr>
-        <w:jc w:val="both"/>
-      </w:pPr>
-      <w:r>
-        <w:t xml:space="preserve">Fueron doce horribles horas de viaje, recorriendo el mundo para llegar a </w:t>
-      </w:r>
-      <w:r>
-        <w:t>Múnich</w:t>
-      </w:r>
-      <w:r>
-        <w:t>. Y la verdad ni siquiera llegué a una casa. La pareja, amable y animada, me recogió en el aeropuerto</w:t>
-      </w:r>
-      <w:r>
-        <w:t xml:space="preserve"> </w:t>
-      </w:r>
-      <w:r>
-        <w:t>Múnich-Franz Josef Strauss</w:t>
-      </w:r>
-      <w:r>
-        <w:t xml:space="preserve"> en su auto, e inmediatamente salimos </w:t>
-      </w:r>
-      <w:r>
-        <w:t>por la ruta romántica hacia el Castillo de H</w:t>
-      </w:r>
-      <w:r>
-        <w:t>arburg</w:t>
-      </w:r>
-      <w:r>
-        <w:t xml:space="preserve">, y posteriormente </w:t>
-      </w:r>
-      <w:r>
-        <w:t>a las catacumbas. Se me hizo extraño porque la excursión era tarde, casi de noche; pero la promoción decía que era para tener una experiencia de «terror</w:t>
-      </w:r>
-      <w:r>
-        <w:rPr>
-          <w:iCs/>
-        </w:rPr>
-        <w:t>»</w:t>
-      </w:r>
-      <w:r>
-        <w:t>. Yo, febril amante del terror y lleno de una juventud impetuosa, convencí a la pareja en tomar la excursión. Ellos también querían visitar un sitio terrorífico por la noche, por lo cual no pusieron mucha resistencia. Sin embargo, la promoción en verdad no era normal.</w:t>
-      </w:r>
-    </w:p>
-    <w:p>
-      <w:pPr>
-        <w:jc w:val="both"/>
-      </w:pPr>
-    </w:p>
-    <w:p>
-      <w:pPr>
-        <w:jc w:val="both"/>
-      </w:pPr>
-      <w:r>
-        <w:t>Al llegar éramos un pequeño grupo de siete personas, incluyendo a Hans, nuestro guía. Era un hombre alto, rubio y de ojos azules, elocuente (aunque no entendía muy bien el alemán), y carismático. Se presentó y dio una pequeña inducción, que por cierto no entendí, y abrió la reja oxidada del portón. Entonces nos invitó a entrar. Bajamos a la oscuridad sólo con la luz de nuestros celulares, lo que empezaba a causar miedo en nuestros corazones. Pero seguimos caminando mientras veíamos los huesos y los cráneos empotrados en las paredes. El techo abovedado cada vez se volvía más alto, hasta estar fuera del alcance de la luz de los móviles, y a menudo el camino se convertía en escaleras que descendían en caracol. Siempre estuvimos bajando, mientras de vez en cuando se abría una pequeña cámara con algún altar de piedra o alguna bóveda repleta de huesos. Todos tomábamos fotos con flash, maravillados y a la vez aterrados de estar en un sitio tan macabro en horas de la noche.</w:t>
-      </w:r>
-    </w:p>
-    <w:p>
-      <w:pPr>
-        <w:jc w:val="both"/>
-      </w:pPr>
-    </w:p>
-    <w:p>
-      <w:pPr>
-        <w:jc w:val="both"/>
-      </w:pPr>
-      <w:r>
-        <w:t xml:space="preserve">Pero después de una hora de caminata, el viaje hizo de las suyas, y empezó a ganarme el cansancio y la falta de sueño. Le pedí a Karl que le preguntara a Hans cuánto faltaba para acabar la excursión. El guía dijo que faltaban sólo dos niveles. Entonces yo, llevado por el agotamiento, vi una cámara con tres altares de piedra vacíos con algunos relieves en los bordes. Le dije a Eva que me iba a quedar descansando allí. Y la joven, muy amable, le pidió a Karl que me acompañara mientras ella y el resto bajaban hasta los últimos niveles de la </w:t>
-      </w:r>
+        <w:t>Verbotene</w:t>
+      </w:r>
+      <w:proofErr w:type="spellEnd"/>
       <w:r>
         <w:rPr>
           <w:i/>
           <w:iCs/>
         </w:rPr>
-        <w:t>Verbotene Katakomben</w:t>
-      </w:r>
-      <w:r>
-        <w:t>. Karl aceptó, pero decidimos no decirle a Hans para que no detuviera la excursión por mi culpa, ni me prohibiera acostarme allí. Eva nos dijo que apenas fueran subiendo nos avisaba por mensaje. Ambos asentimos y nos metimos en la cámara. Apenas entré vi que había varios huesos apiñados en un rincón, pero era un esqueleto incompleto, pues no había cráneo ni muchos otros huesos. Primero nos quedamos con Karl en la oscuridad, sentados en los altares y hablando un poco, aunque no nos viéramos por la penumbra impenetrable. Y poco a poco empecé a sentir mucho sueño, así que me acosté, excusándome con Karl. Él, muy amable, me acompañó un poco; y después sentí en la oscuridad que él también se acostaba. Finalmente me quedé dormido.</w:t>
-      </w:r>
-    </w:p>
-    <w:p>
-      <w:pPr>
-        <w:jc w:val="both"/>
-      </w:pPr>
-    </w:p>
-    <w:p>
-      <w:pPr>
-        <w:jc w:val="both"/>
-      </w:pPr>
-      <w:r>
-        <w:t xml:space="preserve">La piedra no era nada cómoda, por lo que a menudo intentaba acomodarme para que la espalda no me doliera. Abría de vez en cuando los ojos, pero la oscuridad era tal, que era como tenerlos cerrados. Hasta que hubo un momento </w:t>
-      </w:r>
-      <w:r>
-        <w:t>donde</w:t>
-      </w:r>
-      <w:r>
-        <w:t xml:space="preserve"> no supe si estaba dormido o despierto. A mí vinieron pensamientos horribles. Imaginé que los huesos del rincón se armaban y una mano huesuda me tomaba del cuello. Y también sentí por un momento miradas tácitas de los cráneos cercanos, y alientos fríos de muerte y terror, combinados con el olor a tierra húmeda. Pero hubo un momento que no escuché nada, ni siquiera la constante respiración de Karl. Entonces me impacienté, y cuando sentí que me iba a levantar abrí los ojos, y otra vez los cerré. En verdad no tenía concepto de la realidad, no sabía si todas esas sensaciones eran verídicas o estaba teniendo un terrible sueño. </w:t>
-      </w:r>
-    </w:p>
-    <w:p>
-      <w:pPr>
-        <w:jc w:val="both"/>
-      </w:pPr>
-    </w:p>
-    <w:p>
-      <w:pPr>
-        <w:jc w:val="both"/>
-      </w:pPr>
-      <w:r>
-        <w:t xml:space="preserve">Entonces escuché unos pasos acercándose. Pensé que era el grupo, pero no, era una sola persona, y los pasos eran cautelosos. Y vi una luz de linterna, y una figura detrás de la luz que nos iluminaba. </w:t>
-      </w:r>
-    </w:p>
-    <w:p>
-      <w:pPr>
-        <w:jc w:val="both"/>
-      </w:pPr>
-      <w:r>
-        <w:t>-¡No dispare! No somos fantasmas ni nada. Sólo estábamos cansados -grité con el alemán más fluido que hablé alguna vez.</w:t>
-      </w:r>
-    </w:p>
-    <w:p>
-      <w:pPr>
-        <w:jc w:val="both"/>
-      </w:pPr>
-      <w:r>
-        <w:t>Entonces Karl se levantó e, igual que yo, levantó las manos. -Tranquilo -le dijo al guardia en alemán.</w:t>
-      </w:r>
-    </w:p>
-    <w:p>
-      <w:pPr>
-        <w:jc w:val="both"/>
-      </w:pPr>
-      <w:r>
-        <w:t>El guardia de la catacumba ya tenía la mano en el cinto cuando yo grité, listo para tomar el arma. Yo sólo había visto una sombra negra tras la lámpara, pero al ver la reacción supe de inmediato que tenía la intención de disparar. Pero al escucharnos, el guardia se calmó. -¿Qué hacen acá? -preguntó.</w:t>
-      </w:r>
-    </w:p>
-    <w:p>
-      <w:pPr>
-        <w:jc w:val="both"/>
-      </w:pPr>
-      <w:r>
-        <w:t>-Vinimos con el grupo de Hans para recorrer las catacumbas -dijo Karl.</w:t>
-      </w:r>
-    </w:p>
-    <w:p>
-      <w:pPr>
-        <w:jc w:val="both"/>
-      </w:pPr>
-      <w:r>
-        <w:t>Pero el guardia parecía confundido. -¿Hoy? -preguntó-. ¿Y a esta hora?</w:t>
-      </w:r>
-    </w:p>
-    <w:p>
-      <w:pPr>
-        <w:jc w:val="both"/>
-      </w:pPr>
-      <w:r>
-        <w:t>-Si- respondió Karl -. El grupo debe estar en el último nivel. Somos siete. Deben estar por llegar -añadió.</w:t>
-      </w:r>
-    </w:p>
-    <w:p>
-      <w:pPr>
-        <w:jc w:val="both"/>
-      </w:pPr>
-      <w:r>
-        <w:t>Pero el guardia meneó la cabeza. -Esta catacumba está cerrada desde hace décadas. Está prohibida la entrada.</w:t>
-      </w:r>
-    </w:p>
-    <w:p>
-      <w:pPr>
-        <w:jc w:val="both"/>
-      </w:pPr>
-      <w:r>
-        <w:t>Entonces Karl y yo nos miramos, asombrados.</w:t>
-      </w:r>
-    </w:p>
-    <w:p>
-      <w:pPr>
-        <w:jc w:val="both"/>
-      </w:pPr>
-      <w:r>
-        <w:t>-Además, no hay nadie abajo. Vengo de hacer todo el recorrido. Sólo están ustedes dos…</w:t>
-      </w:r>
-    </w:p>
-    <w:p>
-      <w:pPr>
-        <w:jc w:val="both"/>
-      </w:pPr>
-    </w:p>
-    <w:p>
-      <w:pPr>
-        <w:jc w:val="both"/>
-      </w:pPr>
-      <w:r>
-        <w:t xml:space="preserve">Eva y los otros tres turistas nunca volvieron a casa. Karl lloró profundamente la desaparición de Eva por mucho tiempo. Y sólo tres días después me enteré que Hans Richter fue capturado y llamado por los medios «El Antropófago de </w:t>
-      </w:r>
+        <w:t xml:space="preserve"> </w:t>
+      </w:r>
+      <w:proofErr w:type="spellStart"/>
       <w:r>
         <w:rPr>
           <w:i/>
           <w:iCs/>
         </w:rPr>
-        <w:t>Verbotene Katakomben</w:t>
+        <w:t>Katakomben</w:t>
+      </w:r>
+      <w:proofErr w:type="spellEnd"/>
+      <w:r>
+        <w:rPr>
+          <w:i/>
+        </w:rPr>
+        <w:t>»</w:t>
+      </w:r>
+      <w:r>
+        <w:t xml:space="preserve"> era el mismo día en que llegaba del viaje. No pude cuadrarla para otro día. Así que fuimos con Karl y Eva a las catacumbas apenas me bajé del avión.</w:t>
+      </w:r>
+    </w:p>
+    <w:p>
+      <w:pPr>
+        <w:jc w:val="both"/>
+      </w:pPr>
+    </w:p>
+    <w:p>
+      <w:pPr>
+        <w:jc w:val="both"/>
+      </w:pPr>
+      <w:r>
+        <w:t xml:space="preserve">Fueron doce horribles horas de viaje, recorriendo el mundo para llegar a </w:t>
+      </w:r>
+      <w:r>
+        <w:t>Múnich</w:t>
+      </w:r>
+      <w:r>
+        <w:t>. Y la verdad ni siquiera llegué a una casa. La pareja, amable y animada, me recogió en el aeropuerto</w:t>
+      </w:r>
+      <w:r>
+        <w:t xml:space="preserve"> </w:t>
+      </w:r>
+      <w:r>
+        <w:t>Múnich-Franz Josef Strauss</w:t>
+      </w:r>
+      <w:r>
+        <w:t xml:space="preserve"> en su auto, e inmediatamente salimos </w:t>
+      </w:r>
+      <w:r>
+        <w:t xml:space="preserve">por la ruta romántica hacia el Castillo de </w:t>
+      </w:r>
+      <w:proofErr w:type="spellStart"/>
+      <w:r>
+        <w:t>H</w:t>
+      </w:r>
+      <w:r>
+        <w:t>arburg</w:t>
+      </w:r>
+      <w:proofErr w:type="spellEnd"/>
+      <w:r>
+        <w:t xml:space="preserve">, y posteriormente </w:t>
+      </w:r>
+      <w:r>
+        <w:t>a las catacumbas. Se me hizo extraño porque la excursión era tarde, casi de noche; pero la promoción decía que era para tener una experiencia de «terror</w:t>
       </w:r>
       <w:r>
         <w:rPr>
@@ -16451,10 +16400,215 @@
         <w:t>»</w:t>
       </w:r>
       <w:r>
+        <w:t>. Yo, febril amante del terror y lleno de una juventud impetuosa, convencí a la pareja en tomar la excursión. Ellos también querían visitar un sitio terrorífico por la noche, por lo cual no pusieron mucha resistencia. Sin embargo, la promoción en verdad no era normal.</w:t>
+      </w:r>
+    </w:p>
+    <w:p>
+      <w:pPr>
+        <w:jc w:val="both"/>
+      </w:pPr>
+    </w:p>
+    <w:p>
+      <w:pPr>
+        <w:jc w:val="both"/>
+      </w:pPr>
+      <w:r>
+        <w:t>Al llegar éramos un pequeño grupo de siete personas, incluyendo a Hans, nuestro guía. Era un hombre alto, rubio y de ojos azules, elocuente (aunque no entendía muy bien el alemán), y carismático. Se presentó y dio una pequeña inducción, que por cierto no entendí, y abrió la reja oxidada del portón. Entonces nos invitó a entrar. Bajamos a la oscuridad sólo con la luz de nuestros celulares, lo que empezaba a causar miedo en nuestros corazones. Pero seguimos caminando mientras veíamos los huesos y los cráneos empotrados en las paredes. El techo abovedado cada vez se volvía más alto, hasta estar fuera del alcance de la luz de los móviles, y a menudo el camino se convertía en escaleras que descendían en caracol. Siempre estuvimos bajando, mientras de vez en cuando se abría una pequeña cámara con algún altar de piedra o alguna bóveda repleta de huesos. Todos tomábamos fotos con flash, maravillados y a la vez aterrados de estar en un sitio tan macabro en horas de la noche.</w:t>
+      </w:r>
+    </w:p>
+    <w:p>
+      <w:pPr>
+        <w:jc w:val="both"/>
+      </w:pPr>
+    </w:p>
+    <w:p>
+      <w:pPr>
+        <w:jc w:val="both"/>
+      </w:pPr>
+      <w:r>
+        <w:t xml:space="preserve">Pero después de una hora de caminata, el viaje hizo de las suyas, y empezó a ganarme el cansancio y la falta de sueño. Le pedí a Karl que le preguntara a Hans cuánto faltaba para acabar la excursión. El guía dijo que faltaban sólo dos niveles. Entonces yo, llevado por el agotamiento, vi una cámara con tres altares de piedra vacíos con algunos relieves en los bordes. Le dije a Eva que me iba a quedar descansando allí. Y la joven, muy amable, le pidió a Karl que me acompañara mientras ella y el resto bajaban hasta los últimos niveles de la </w:t>
+      </w:r>
+      <w:proofErr w:type="spellStart"/>
+      <w:r>
+        <w:rPr>
+          <w:i/>
+          <w:iCs/>
+        </w:rPr>
+        <w:t>Verbotene</w:t>
+      </w:r>
+      <w:proofErr w:type="spellEnd"/>
+      <w:r>
+        <w:rPr>
+          <w:i/>
+          <w:iCs/>
+        </w:rPr>
+        <w:t xml:space="preserve"> </w:t>
+      </w:r>
+      <w:proofErr w:type="spellStart"/>
+      <w:r>
+        <w:rPr>
+          <w:i/>
+          <w:iCs/>
+        </w:rPr>
+        <w:t>Katakomben</w:t>
+      </w:r>
+      <w:proofErr w:type="spellEnd"/>
+      <w:r>
+        <w:t>. Karl aceptó, pero decidimos no decirle a Hans para que no detuviera la excursión por mi culpa, ni me prohibiera acostarme allí. Eva nos dijo que apenas fueran subiendo nos avisaba por mensaje. Ambos asentimos y nos metimos en la cámara. Apenas entré vi que había varios huesos apiñados en un rincón, pero era un esqueleto incompleto, pues no había cráneo ni muchos otros huesos. Primero nos quedamos con Karl en la oscuridad, sentados en los altares y hablando un poco, aunque no nos viéramos por la penumbra impenetrable. Y poco a poco empecé a sentir mucho sueño, así que me acosté, excusándome con Karl. Él, muy amable, me acompañó un poco; y después sentí en la oscuridad que él también se acostaba. Finalmente me quedé dormido.</w:t>
+      </w:r>
+    </w:p>
+    <w:p>
+      <w:pPr>
+        <w:jc w:val="both"/>
+      </w:pPr>
+    </w:p>
+    <w:p>
+      <w:pPr>
+        <w:jc w:val="both"/>
+      </w:pPr>
+      <w:r>
+        <w:t xml:space="preserve">La piedra no era nada cómoda, por lo que a menudo intentaba acomodarme para que la espalda no me doliera. Abría de vez en cuando los ojos, pero la oscuridad era tal, que era como tenerlos cerrados. Hasta que hubo un momento </w:t>
+      </w:r>
+      <w:r>
+        <w:t>donde</w:t>
+      </w:r>
+      <w:r>
+        <w:t xml:space="preserve"> no supe si estaba dormido o despierto. A mí vinieron pensamientos horribles. Imaginé que los huesos del rincón se armaban y una mano huesuda me tomaba del cuello. Y también sentí por un momento miradas tácitas de los cráneos cercanos, y alientos fríos de muerte y terror, combinados con el olor a tierra húmeda. Pero hubo un momento que no escuché nada, ni siquiera la constante respiración de Karl. Entonces me impacienté, y cuando sentí que me iba a levantar abrí los ojos, y otra vez los cerré. En verdad no tenía concepto de la realidad, no sabía si todas esas sensaciones eran verídicas o estaba teniendo un terrible sueño. </w:t>
+      </w:r>
+    </w:p>
+    <w:p>
+      <w:pPr>
+        <w:jc w:val="both"/>
+      </w:pPr>
+    </w:p>
+    <w:p>
+      <w:pPr>
+        <w:jc w:val="both"/>
+      </w:pPr>
+      <w:r>
+        <w:t xml:space="preserve">Entonces escuché unos pasos acercándose. Pensé que era el grupo, pero no, era una sola persona, y los pasos eran cautelosos. Y vi una luz de linterna, y una figura detrás de la luz que nos iluminaba. </w:t>
+      </w:r>
+    </w:p>
+    <w:p>
+      <w:pPr>
+        <w:jc w:val="both"/>
+      </w:pPr>
+      <w:r>
+        <w:t>-¡No dispare! No somos fantasmas ni nada. Sólo estábamos cansados -grité con el alemán más fluido que hablé alguna vez.</w:t>
+      </w:r>
+    </w:p>
+    <w:p>
+      <w:pPr>
+        <w:jc w:val="both"/>
+      </w:pPr>
+      <w:r>
+        <w:t>Entonces Karl se levantó e, igual que yo, levantó las manos. -Tranquilo -le dijo al guardia en alemán.</w:t>
+      </w:r>
+    </w:p>
+    <w:p>
+      <w:pPr>
+        <w:jc w:val="both"/>
+      </w:pPr>
+      <w:r>
+        <w:t>El guardia de la catacumba ya tenía la mano en el cinto cuando yo grité, listo para tomar el arma. Yo sólo había visto una sombra negra tras la lámpara, pero al ver la reacción supe de inmediato que tenía la intención de disparar. Pero al escucharnos, el guardia se calmó. -¿Qué hacen acá? -preguntó.</w:t>
+      </w:r>
+    </w:p>
+    <w:p>
+      <w:pPr>
+        <w:jc w:val="both"/>
+      </w:pPr>
+      <w:r>
+        <w:t>-Vinimos con el grupo de Hans para recorrer las catacumbas -dijo Karl.</w:t>
+      </w:r>
+    </w:p>
+    <w:p>
+      <w:pPr>
+        <w:jc w:val="both"/>
+      </w:pPr>
+      <w:r>
+        <w:t>Pero el guardia parecía confundido. -¿Hoy? -preguntó-. ¿Y a esta hora?</w:t>
+      </w:r>
+    </w:p>
+    <w:p>
+      <w:pPr>
+        <w:jc w:val="both"/>
+      </w:pPr>
+      <w:r>
+        <w:t>-Si- respondió Karl -. El grupo debe estar en el último nivel. Somos siete. Deben estar por llegar -añadió.</w:t>
+      </w:r>
+    </w:p>
+    <w:p>
+      <w:pPr>
+        <w:jc w:val="both"/>
+      </w:pPr>
+      <w:r>
+        <w:t>Pero el guardia meneó la cabeza. -Esta catacumba está cerrada desde hace décadas. Está prohibida la entrada.</w:t>
+      </w:r>
+    </w:p>
+    <w:p>
+      <w:pPr>
+        <w:jc w:val="both"/>
+      </w:pPr>
+      <w:r>
+        <w:t>Entonces Karl y yo nos miramos, asombrados.</w:t>
+      </w:r>
+    </w:p>
+    <w:p>
+      <w:pPr>
+        <w:jc w:val="both"/>
+      </w:pPr>
+      <w:r>
+        <w:t>-Además, no hay nadie abajo. Vengo de hacer todo el recorrido. Sólo están ustedes dos…</w:t>
+      </w:r>
+    </w:p>
+    <w:p>
+      <w:pPr>
+        <w:jc w:val="both"/>
+      </w:pPr>
+    </w:p>
+    <w:p>
+      <w:pPr>
+        <w:jc w:val="both"/>
+      </w:pPr>
+      <w:r>
+        <w:t xml:space="preserve">Eva y los otros tres turistas nunca volvieron a casa. Karl lloró profundamente la desaparición de Eva por mucho tiempo. Y sólo tres días después me enteré que Hans Richter fue capturado y llamado por los medios «El Antropófago de </w:t>
+      </w:r>
+      <w:proofErr w:type="spellStart"/>
+      <w:r>
+        <w:rPr>
+          <w:i/>
+          <w:iCs/>
+        </w:rPr>
+        <w:t>Verbotene</w:t>
+      </w:r>
+      <w:proofErr w:type="spellEnd"/>
+      <w:r>
+        <w:rPr>
+          <w:i/>
+          <w:iCs/>
+        </w:rPr>
+        <w:t xml:space="preserve"> </w:t>
+      </w:r>
+      <w:proofErr w:type="spellStart"/>
+      <w:r>
+        <w:rPr>
+          <w:i/>
+          <w:iCs/>
+        </w:rPr>
+        <w:t>Katakomben</w:t>
+      </w:r>
+      <w:proofErr w:type="spellEnd"/>
+      <w:r>
+        <w:rPr>
+          <w:iCs/>
+        </w:rPr>
+        <w:t>»</w:t>
+      </w:r>
+      <w:r>
         <w:t>. Al parecer, Hans llevaba a sus víctimas hasta el último nivel de la catacumba y allí las mataba y las devoraba. Hizo lo mismo por años, y mató a quince personas. Fue capturado por una foto encontrada en un celular al interior de la catacumba, donde salía él (sin querer) con otro grupo de turistas. Karl y yo nos salvamos por dormir rodeados de huesos; lo que me recuerda que el peligro no son los muertos, son los vivos.</w:t>
       </w:r>
     </w:p>
-    <w:bookmarkEnd w:id="17"/>
+    <w:bookmarkEnd w:id="18"/>
     <w:p>
       <w:pPr>
         <w:jc w:val="both"/>
@@ -17346,6 +17500,7 @@
       <w:r>
         <w:t xml:space="preserve">Yo no podía hacer más que mirarlo, petrificado del miedo. Él de vez en cuando hacía bailar sus dedos al compás de la música que sonaba. En ese momento era la </w:t>
       </w:r>
+      <w:proofErr w:type="spellStart"/>
       <w:r>
         <w:rPr>
           <w:i/>
@@ -17358,6 +17513,7 @@
         </w:rPr>
         <w:t>ppassionata</w:t>
       </w:r>
+      <w:proofErr w:type="spellEnd"/>
       <w:r>
         <w:rPr>
           <w:i/>
@@ -17475,7 +17631,31 @@
         <w:t xml:space="preserve"> </w:t>
       </w:r>
       <w:r>
-        <w:t>-respondió. En ese momento volvió a caminar de un lado al otro. –La palabra Selyúcida se remonta a Silyuq o Selchuk, un jefe turco de la tribu de los Kinik. Fueron una tribu fuerte, que después se convirtió en un poderoso imperio.</w:t>
+        <w:t xml:space="preserve">-respondió. En ese momento volvió a caminar de un lado al otro. –La palabra Selyúcida se remonta a </w:t>
+      </w:r>
+      <w:proofErr w:type="spellStart"/>
+      <w:r>
+        <w:t>Silyuq</w:t>
+      </w:r>
+      <w:proofErr w:type="spellEnd"/>
+      <w:r>
+        <w:t xml:space="preserve"> o </w:t>
+      </w:r>
+      <w:proofErr w:type="spellStart"/>
+      <w:r>
+        <w:t>Selchuk</w:t>
+      </w:r>
+      <w:proofErr w:type="spellEnd"/>
+      <w:r>
+        <w:t xml:space="preserve">, un jefe turco de la tribu de los </w:t>
+      </w:r>
+      <w:proofErr w:type="spellStart"/>
+      <w:r>
+        <w:t>Kinik</w:t>
+      </w:r>
+      <w:proofErr w:type="spellEnd"/>
+      <w:r>
+        <w:t>. Fueron una tribu fuerte, que después se convirtió en un poderoso imperio.</w:t>
       </w:r>
     </w:p>
     <w:p>
@@ -17531,7 +17711,15 @@
         <w:jc w:val="both"/>
       </w:pPr>
       <w:r>
-        <w:t>-Los Yúcidas están desde antes de los turcos, incluso antes del que ustedes llaman Jesús de Nazareth. El nombre de esas criaturas empezó a mencionarse cuando la poderosa Nínive todavía se erguía imponente en la confluencia entre el río Tigris y Khosr. Cuando todavía los hombres adoraban a la bien amada Ishtar. Pero los hombres cambian de creencias al igual que cambian los tronos.</w:t>
+        <w:t xml:space="preserve">-Los Yúcidas están desde antes de los turcos, incluso antes del que ustedes llaman Jesús de Nazareth. El nombre de esas criaturas empezó a mencionarse cuando la poderosa Nínive todavía se erguía imponente en la confluencia entre el río Tigris y </w:t>
+      </w:r>
+      <w:proofErr w:type="spellStart"/>
+      <w:r>
+        <w:t>Khosr</w:t>
+      </w:r>
+      <w:proofErr w:type="spellEnd"/>
+      <w:r>
+        <w:t>. Cuando todavía los hombres adoraban a la bien amada Ishtar. Pero los hombres cambian de creencias al igual que cambian los tronos.</w:t>
       </w:r>
     </w:p>
     <w:p>
@@ -18159,11 +18347,16 @@
         <w:jc w:val="both"/>
       </w:pPr>
       <w:r>
-        <w:t>Cerré la puerta del cuarto y me apresuré a mirar por la ventana enrejada. Entonces vi un paisaje hermoso, pero enigmático. Bajo la luz de la luna y las estrellas se extendía una interminable cadena de montañas boscosas, azuladas, hasta donde la vista alcanzaba. De algunas laderas se elevaban blancas brumas, y alcancé a percibí</w:t>
+        <w:t xml:space="preserve">Cerré la puerta del cuarto y me apresuré a mirar por la ventana enrejada. Entonces vi un paisaje hermoso, pero enigmático. Bajo la luz de la luna y las estrellas se extendía una interminable cadena de montañas boscosas, azuladas, hasta donde la vista alcanzaba. De algunas laderas se elevaban blancas brumas, y alcancé a </w:t>
+      </w:r>
+      <w:proofErr w:type="spellStart"/>
+      <w:r>
+        <w:t>percibí</w:t>
       </w:r>
       <w:r>
         <w:t>r</w:t>
       </w:r>
+      <w:proofErr w:type="spellEnd"/>
       <w:r>
         <w:t xml:space="preserve"> uno que otro sonido de insectos </w:t>
       </w:r>
@@ -19832,7 +20025,15 @@
         <w:jc w:val="both"/>
       </w:pPr>
       <w:r>
-        <w:t>-Antes de que Von Hagen siquiera existiera yo ya inmortalizaba a mis amadas</w:t>
+        <w:t xml:space="preserve">-Antes de que </w:t>
+      </w:r>
+      <w:proofErr w:type="spellStart"/>
+      <w:r>
+        <w:t>Von</w:t>
+      </w:r>
+      <w:proofErr w:type="spellEnd"/>
+      <w:r>
+        <w:t xml:space="preserve"> Hagen siquiera existiera yo ya inmortalizaba a mis amadas</w:t>
       </w:r>
       <w:r>
         <w:t xml:space="preserve"> </w:t>
@@ -20490,12 +20691,14 @@
         <w:lastRenderedPageBreak/>
         <w:t xml:space="preserve">Ahora bien, eso pasó el día de ayer. Mañana seré una exquisitez de culinaria. De vez en cuando me pongo a pensar cómo me preparará el Yúcida. Quizás haga conmigo un suculento </w:t>
       </w:r>
+      <w:proofErr w:type="spellStart"/>
       <w:r>
         <w:rPr>
           <w:i/>
         </w:rPr>
         <w:t>gulash</w:t>
       </w:r>
+      <w:proofErr w:type="spellEnd"/>
       <w:r>
         <w:t>, o quizás me prepare a la plancha, o me acompañe con manjares y postres, o muela mis huesos y mi carne y me prepare en una sopa… Todos estos pensamientos me hacen soltar una sonrisa, quizás de miedo o de resignación.</w:t>
       </w:r>
@@ -20747,10 +20950,7 @@
         <w:jc w:val="both"/>
       </w:pPr>
       <w:r>
-        <w:t>Casi de inmediato</w:t>
-      </w:r>
-      <w:r>
-        <w:t>…</w:t>
+        <w:t>Casi de inmediato…</w:t>
       </w:r>
     </w:p>
     <w:p/>

</xml_diff>